<commit_message>
handles structure edge case
</commit_message>
<xml_diff>
--- a/client/src/dto/docx/__tests__/fixtures/expected/Expected Section Structuring - Begins with section.docx
+++ b/client/src/dto/docx/__tests__/fixtures/expected/Expected Section Structuring - Begins with section.docx
@@ -525,7 +525,31 @@
         <w:rPr>
           <w:lang w:val="en-GB"/>
         </w:rPr>
-        <w:t xml:space="preserve"> section. An image is present in this section body. This section only contains one nested question.</w:t>
+        <w:t xml:space="preserve"> section. An image is present in this section body. This section </w:t>
+      </w:r>
+      <w:r>
+        <w:rPr>
+          <w:lang w:val="en-GB"/>
+        </w:rPr>
+        <w:t>two</w:t>
+      </w:r>
+      <w:r>
+        <w:rPr>
+          <w:lang w:val="en-GB"/>
+        </w:rPr>
+        <w:t xml:space="preserve"> nested question</w:t>
+      </w:r>
+      <w:r>
+        <w:rPr>
+          <w:lang w:val="en-GB"/>
+        </w:rPr>
+        <w:t>s</w:t>
+      </w:r>
+      <w:r>
+        <w:rPr>
+          <w:lang w:val="en-GB"/>
+        </w:rPr>
+        <w:t>.</w:t>
       </w:r>
       <w:r>
         <w:rPr>

</xml_diff>